<commit_message>
ändringar hemma v 1.0
</commit_message>
<xml_diff>
--- a/Att jobba med git.docx
+++ b/Att jobba med git.docx
@@ -1788,7 +1788,7 @@
         <w:rPr>
           <w:rFonts w:ascii="Tahoma" w:hAnsi="Tahoma" w:cs="Tahoma"/>
           <w:noProof/>
-          <w:lang w:eastAsia="en-GB"/>
+          <w:lang w:val="sv-FI" w:eastAsia="sv-FI"/>
         </w:rPr>
         <w:drawing>
           <wp:inline distT="0" distB="0" distL="0" distR="0">
@@ -2469,7 +2469,7 @@
         <w:rPr>
           <w:rFonts w:ascii="Tahoma" w:hAnsi="Tahoma" w:cs="Tahoma"/>
           <w:noProof/>
-          <w:lang w:eastAsia="en-GB"/>
+          <w:lang w:val="sv-FI" w:eastAsia="sv-FI"/>
         </w:rPr>
         <w:drawing>
           <wp:inline distT="0" distB="0" distL="0" distR="0">
@@ -4944,7 +4944,7 @@
 
 <file path=word/endnotes.xml><?xml version="1.0" encoding="utf-8"?>
 <w:endnotes xmlns:ve="http://schemas.openxmlformats.org/markup-compatibility/2006" xmlns:o="urn:schemas-microsoft-com:office:office" xmlns:r="http://schemas.openxmlformats.org/officeDocument/2006/relationships" xmlns:m="http://schemas.openxmlformats.org/officeDocument/2006/math" xmlns:v="urn:schemas-microsoft-com:vml" xmlns:wp="http://schemas.openxmlformats.org/drawingml/2006/wordprocessingDrawing" xmlns:w10="urn:schemas-microsoft-com:office:word" xmlns:w="http://schemas.openxmlformats.org/wordprocessingml/2006/main" xmlns:wne="http://schemas.microsoft.com/office/word/2006/wordml">
-  <w:endnote w:type="separator" w:id="-1">
+  <w:endnote w:type="separator" w:id="0">
     <w:p>
       <w:pPr>
         <w:spacing w:after="0" w:line="240" w:lineRule="auto"/>
@@ -4954,7 +4954,7 @@
       </w:r>
     </w:p>
   </w:endnote>
-  <w:endnote w:type="continuationSeparator" w:id="0">
+  <w:endnote w:type="continuationSeparator" w:id="1">
     <w:p>
       <w:pPr>
         <w:spacing w:after="0" w:line="240" w:lineRule="auto"/>
@@ -4991,7 +4991,7 @@
             <w:rPr>
               <w:noProof/>
             </w:rPr>
-            <w:t>10</w:t>
+            <w:t>6</w:t>
           </w:r>
         </w:fldSimple>
         <w:r>
@@ -5010,7 +5010,7 @@
 
 <file path=word/footnotes.xml><?xml version="1.0" encoding="utf-8"?>
 <w:footnotes xmlns:ve="http://schemas.openxmlformats.org/markup-compatibility/2006" xmlns:o="urn:schemas-microsoft-com:office:office" xmlns:r="http://schemas.openxmlformats.org/officeDocument/2006/relationships" xmlns:m="http://schemas.openxmlformats.org/officeDocument/2006/math" xmlns:v="urn:schemas-microsoft-com:vml" xmlns:wp="http://schemas.openxmlformats.org/drawingml/2006/wordprocessingDrawing" xmlns:w10="urn:schemas-microsoft-com:office:word" xmlns:w="http://schemas.openxmlformats.org/wordprocessingml/2006/main" xmlns:wne="http://schemas.microsoft.com/office/word/2006/wordml">
-  <w:footnote w:type="separator" w:id="-1">
+  <w:footnote w:type="separator" w:id="0">
     <w:p>
       <w:pPr>
         <w:spacing w:after="0" w:line="240" w:lineRule="auto"/>
@@ -5020,7 +5020,7 @@
       </w:r>
     </w:p>
   </w:footnote>
-  <w:footnote w:type="continuationSeparator" w:id="0">
+  <w:footnote w:type="continuationSeparator" w:id="1">
     <w:p>
       <w:pPr>
         <w:spacing w:after="0" w:line="240" w:lineRule="auto"/>
@@ -6516,7 +6516,7 @@
 </file>
 
 <file path=customXml/itemProps1.xml><?xml version="1.0" encoding="utf-8"?>
-<ds:datastoreItem xmlns:ds="http://schemas.openxmlformats.org/officeDocument/2006/customXml" ds:itemID="{892FBC1F-16CF-4933-9664-CBE8EC021987}">
+<ds:datastoreItem xmlns:ds="http://schemas.openxmlformats.org/officeDocument/2006/customXml" ds:itemID="{8086B070-48E4-4C79-9DE7-5E7BB0849C7C}">
   <ds:schemaRefs>
     <ds:schemaRef ds:uri="http://schemas.openxmlformats.org/officeDocument/2006/bibliography"/>
   </ds:schemaRefs>

</xml_diff>